<commit_message>
Equalized docu and code. Fixed issue in Dockerfile of php with several LogLevels
</commit_message>
<xml_diff>
--- a/_Dokumente/Dokumentation Assignment Cloud.docx
+++ b/_Dokumente/Dokumentation Assignment Cloud.docx
@@ -5327,7 +5327,29 @@
       </w:r>
       <w:proofErr w:type="spellEnd"/>
       <w:r>
-        <w:t xml:space="preserve"> des Containers zugreifen: </w:t>
+        <w:t xml:space="preserve"> des</w:t>
+      </w:r>
+      <w:r>
+        <w:t xml:space="preserve"> laufenden </w:t>
+      </w:r>
+      <w:proofErr w:type="spellStart"/>
+      <w:r>
+        <w:t>tutum</w:t>
+      </w:r>
+      <w:proofErr w:type="spellEnd"/>
+      <w:r>
+        <w:t>/</w:t>
+      </w:r>
+      <w:proofErr w:type="spellStart"/>
+      <w:r>
+        <w:t>apache-php</w:t>
+      </w:r>
+      <w:proofErr w:type="spellEnd"/>
+      <w:r>
+        <w:t xml:space="preserve"> Containers aus den vorherigen Kapiteln</w:t>
+      </w:r>
+      <w:r>
+        <w:t xml:space="preserve"> zugreifen: </w:t>
       </w:r>
     </w:p>
     <w:tbl>
@@ -7937,7 +7959,14 @@
                 <w:color w:val="FF0000"/>
                 <w:lang w:val="en-US"/>
               </w:rPr>
-              <w:t xml:space="preserve"> 's/Port 22/Port 9000/g' /</w:t>
+              <w:t xml:space="preserve"> 's/Port 22/Port 9002</w:t>
+            </w:r>
+            <w:r>
+              <w:rPr>
+                <w:color w:val="FF0000"/>
+                <w:lang w:val="en-US"/>
+              </w:rPr>
+              <w:t>/g' /</w:t>
             </w:r>
             <w:proofErr w:type="spellStart"/>
             <w:r>
@@ -8613,7 +8642,13 @@
     </w:p>
     <w:p>
       <w:r>
-        <w:t xml:space="preserve">Außerdem wird der SSH Port, welcher per Default auf 22 liegt, auf 9000 geändert. Nach der Portänderung findet eine weitere Änderung in der </w:t>
+        <w:t>Außerdem wird der SSH Port, welcher pe</w:t>
+      </w:r>
+      <w:r>
+        <w:t>r Default auf 22 liegt, auf 9002</w:t>
+      </w:r>
+      <w:r>
+        <w:t xml:space="preserve"> geändert. Nach der Portänderung findet eine weitere Änderung in der </w:t>
       </w:r>
       <w:proofErr w:type="spellStart"/>
       <w:r>
@@ -9266,7 +9301,63 @@
               <w:rPr>
                 <w:lang w:val="en-US"/>
               </w:rPr>
-              <w:t>ssh:ssh</w:t>
+              <w:t>ssh:</w:t>
+            </w:r>
+            <w:r>
+              <w:rPr>
+                <w:lang w:val="en-US"/>
+              </w:rPr>
+              <w:t>develop</w:t>
+            </w:r>
+            <w:proofErr w:type="spellEnd"/>
+            <w:r>
+              <w:rPr>
+                <w:lang w:val="en-US"/>
+              </w:rPr>
+              <w:t xml:space="preserve"> </w:t>
+            </w:r>
+            <w:r>
+              <w:rPr>
+                <w:lang w:val="en-US"/>
+              </w:rPr>
+              <w:t>.</w:t>
+            </w:r>
+          </w:p>
+          <w:p>
+            <w:pPr>
+              <w:pStyle w:val="Code"/>
+              <w:rPr>
+                <w:lang w:val="en-US"/>
+              </w:rPr>
+            </w:pPr>
+            <w:r>
+              <w:rPr>
+                <w:lang w:val="en-US"/>
+              </w:rPr>
+              <w:t xml:space="preserve">$ </w:t>
+            </w:r>
+            <w:proofErr w:type="spellStart"/>
+            <w:proofErr w:type="gramStart"/>
+            <w:r>
+              <w:rPr>
+                <w:lang w:val="en-US"/>
+              </w:rPr>
+              <w:t>docker</w:t>
+            </w:r>
+            <w:proofErr w:type="spellEnd"/>
+            <w:proofErr w:type="gramEnd"/>
+            <w:r>
+              <w:rPr>
+                <w:lang w:val="en-US"/>
+              </w:rPr>
+              <w:t xml:space="preserve"> build –no-cache –t </w:t>
+            </w:r>
+            <w:proofErr w:type="spellStart"/>
+            <w:r>
+              <w:rPr>
+                <w:lang w:val="en-US"/>
+              </w:rPr>
+              <w:t>ssh:operations</w:t>
             </w:r>
             <w:proofErr w:type="spellEnd"/>
             <w:r>
@@ -9331,7 +9422,13 @@
     </w:p>
     <w:p>
       <w:r>
-        <w:t>Das Image wird mit dem folgenden Befehl gestartet, extern an den Port 9000 gebunden und intern an Port 80 gebunden:</w:t>
+        <w:t>Das Image wird mit dem folgenden Befehl ge</w:t>
+      </w:r>
+      <w:r>
+        <w:t>startet, extern an den Port 9002</w:t>
+      </w:r>
+      <w:r>
+        <w:t xml:space="preserve"> gebunden und intern an Port 80 gebunden:</w:t>
       </w:r>
     </w:p>
     <w:tbl>
@@ -9363,6 +9460,7 @@
               <w:t xml:space="preserve">$ </w:t>
             </w:r>
             <w:proofErr w:type="spellStart"/>
+            <w:proofErr w:type="gramStart"/>
             <w:r>
               <w:rPr>
                 <w:lang w:val="en-US"/>
@@ -9370,20 +9468,83 @@
               <w:t>docker</w:t>
             </w:r>
             <w:proofErr w:type="spellEnd"/>
-            <w:r>
-              <w:rPr>
-                <w:lang w:val="en-US"/>
-              </w:rPr>
-              <w:t xml:space="preserve"> run -d -p 9000:80 </w:t>
-            </w:r>
-            <w:proofErr w:type="spellStart"/>
-            <w:r>
-              <w:rPr>
-                <w:lang w:val="en-US"/>
-              </w:rPr>
-              <w:t>ssh:ssh</w:t>
-            </w:r>
-            <w:proofErr w:type="spellEnd"/>
+            <w:proofErr w:type="gramEnd"/>
+            <w:r>
+              <w:rPr>
+                <w:lang w:val="en-US"/>
+              </w:rPr>
+              <w:t xml:space="preserve"> run -d -p 9002</w:t>
+            </w:r>
+            <w:r>
+              <w:rPr>
+                <w:lang w:val="en-US"/>
+              </w:rPr>
+              <w:t xml:space="preserve">:80 </w:t>
+            </w:r>
+            <w:proofErr w:type="spellStart"/>
+            <w:r>
+              <w:rPr>
+                <w:lang w:val="en-US"/>
+              </w:rPr>
+              <w:t>ssh:</w:t>
+            </w:r>
+            <w:r>
+              <w:rPr>
+                <w:lang w:val="en-US"/>
+              </w:rPr>
+              <w:t>develop</w:t>
+            </w:r>
+            <w:proofErr w:type="spellEnd"/>
+            <w:r>
+              <w:rPr>
+                <w:lang w:val="en-US"/>
+              </w:rPr>
+              <w:t xml:space="preserve"> .</w:t>
+            </w:r>
+          </w:p>
+          <w:p>
+            <w:pPr>
+              <w:pStyle w:val="Code"/>
+              <w:rPr>
+                <w:lang w:val="en-US"/>
+              </w:rPr>
+            </w:pPr>
+            <w:r>
+              <w:rPr>
+                <w:lang w:val="en-US"/>
+              </w:rPr>
+              <w:t xml:space="preserve">$ </w:t>
+            </w:r>
+            <w:proofErr w:type="spellStart"/>
+            <w:proofErr w:type="gramStart"/>
+            <w:r>
+              <w:rPr>
+                <w:lang w:val="en-US"/>
+              </w:rPr>
+              <w:t>docker</w:t>
+            </w:r>
+            <w:proofErr w:type="spellEnd"/>
+            <w:proofErr w:type="gramEnd"/>
+            <w:r>
+              <w:rPr>
+                <w:lang w:val="en-US"/>
+              </w:rPr>
+              <w:t xml:space="preserve"> run –d –p 9003:80 </w:t>
+            </w:r>
+            <w:proofErr w:type="spellStart"/>
+            <w:r>
+              <w:rPr>
+                <w:lang w:val="en-US"/>
+              </w:rPr>
+              <w:t>ssh:operations</w:t>
+            </w:r>
+            <w:proofErr w:type="spellEnd"/>
+            <w:r>
+              <w:rPr>
+                <w:lang w:val="en-US"/>
+              </w:rPr>
+              <w:t xml:space="preserve"> .</w:t>
+            </w:r>
           </w:p>
         </w:tc>
       </w:tr>
@@ -9554,7 +9715,16 @@
     </w:p>
     <w:p>
       <w:r>
-        <w:t xml:space="preserve">Nach erfolgreicher Verifizierung des Servers wird der Status des SSH Servers überprüft. </w:t>
+        <w:lastRenderedPageBreak/>
+        <w:t>Nach erfolgreicher Verifizierung des Servers wird der Status des SSH Servers überprüft.</w:t>
+      </w:r>
+      <w:r>
+        <w:t xml:space="preserve"> Die folgenden Schritte sind für beide Container identisch, lediglich die Ports müssen angeglichen werden.</w:t>
+      </w:r>
+      <w:bookmarkStart w:id="0" w:name="_GoBack"/>
+      <w:bookmarkEnd w:id="0"/>
+      <w:r>
+        <w:t xml:space="preserve"> </w:t>
       </w:r>
     </w:p>
     <w:tbl>
@@ -9583,7 +9753,6 @@
               <w:rPr>
                 <w:lang w:val="en-US"/>
               </w:rPr>
-              <w:lastRenderedPageBreak/>
               <w:t xml:space="preserve">$ root@cda764368879: </w:t>
             </w:r>
             <w:proofErr w:type="spellStart"/>
@@ -9707,7 +9876,13 @@
             </w:r>
             <w:proofErr w:type="spellEnd"/>
             <w:r>
-              <w:t xml:space="preserve">        0      0 0.0.0.0:9000      0.0.0.0:*        LISTEN      23/</w:t>
+              <w:t xml:space="preserve">        0      0 0.0.0.0:900</w:t>
+            </w:r>
+            <w:r>
+              <w:t>2</w:t>
+            </w:r>
+            <w:r>
+              <w:t xml:space="preserve">      0.0.0.0:*        LISTEN      23/</w:t>
             </w:r>
             <w:proofErr w:type="spellStart"/>
             <w:r>
@@ -9715,7 +9890,13 @@
             </w:r>
             <w:proofErr w:type="spellEnd"/>
             <w:r>
-              <w:t xml:space="preserve">        tcp6       0      0 :::9000            :::*            LISTEN      23/</w:t>
+              <w:t xml:space="preserve">   </w:t>
+            </w:r>
+            <w:r>
+              <w:t xml:space="preserve">     tcp6       0      0 :::9002</w:t>
+            </w:r>
+            <w:r>
+              <w:t xml:space="preserve">            :::*            LISTEN      23/</w:t>
             </w:r>
             <w:proofErr w:type="spellStart"/>
             <w:r>
@@ -9815,7 +9996,7 @@
             </w:r>
             <w:proofErr w:type="spellEnd"/>
             <w:r>
-              <w:t xml:space="preserve"> -p 9000</w:t>
+              <w:t xml:space="preserve"> -p 9002</w:t>
             </w:r>
           </w:p>
         </w:tc>
@@ -9881,7 +10062,7 @@
               <w:rPr>
                 <w:lang w:val="en-US"/>
               </w:rPr>
-              <w:t>ticity of host '[localhost]:9000 ([127.0.0.1]:9000</w:t>
+              <w:t>ticity of host '[localhost]:9002 ([127.0.0.1]:9002</w:t>
             </w:r>
             <w:r>
               <w:rPr>
@@ -9982,13 +10163,7 @@
         <w:footnoteReference w:id="33"/>
       </w:r>
       <w:r>
-        <w:t>, Code 34 stellt den</w:t>
-      </w:r>
-      <w:r>
-        <w:t xml:space="preserve"> (aus Platzgründen gekürzten)</w:t>
-      </w:r>
-      <w:r>
-        <w:t xml:space="preserve"> Output dar.</w:t>
+        <w:t>, Code 34 stellt den (aus Platzgründen gekürzten) Output dar.</w:t>
       </w:r>
       <w:r>
         <w:t xml:space="preserve"> </w:t>
@@ -10021,16 +10196,7 @@
             </w:r>
             <w:proofErr w:type="spellEnd"/>
             <w:r>
-              <w:t xml:space="preserve"> </w:t>
-            </w:r>
-            <w:r>
-              <w:t>top</w:t>
-            </w:r>
-            <w:r>
-              <w:t xml:space="preserve"> 2adbbd1ebf16</w:t>
-            </w:r>
-            <w:r>
-              <w:t xml:space="preserve"> </w:t>
+              <w:t xml:space="preserve"> top 2adbbd1ebf16 </w:t>
             </w:r>
           </w:p>
         </w:tc>
@@ -10062,10 +10228,7 @@
         <w:fldChar w:fldCharType="end"/>
       </w:r>
       <w:r>
-        <w:t>:</w:t>
-      </w:r>
-      <w:r>
-        <w:t>Auflisten aller Prozesse innerhalb von Containern</w:t>
+        <w:t>:Auflisten aller Prozesse innerhalb von Containern</w:t>
       </w:r>
     </w:p>
     <w:tbl>
@@ -10093,57 +10256,21 @@
               <w:rPr>
                 <w:lang w:val="en-US"/>
               </w:rPr>
-              <w:t xml:space="preserve">UID                               </w:t>
-            </w:r>
-            <w:r>
-              <w:rPr>
-                <w:lang w:val="en-US"/>
-              </w:rPr>
-              <w:t>PID</w:t>
-            </w:r>
-            <w:r>
-              <w:rPr>
-                <w:lang w:val="en-US"/>
-              </w:rPr>
-              <w:t xml:space="preserve">                              </w:t>
-            </w:r>
-            <w:r>
-              <w:rPr>
-                <w:lang w:val="en-US"/>
-              </w:rPr>
-              <w:t>CMD</w:t>
-            </w:r>
-          </w:p>
-          <w:p>
-            <w:pPr>
-              <w:pStyle w:val="Code"/>
-              <w:rPr>
-                <w:lang w:val="en-US"/>
-              </w:rPr>
-            </w:pPr>
-            <w:r>
-              <w:rPr>
-                <w:lang w:val="en-US"/>
-              </w:rPr>
-              <w:t>R</w:t>
-            </w:r>
-            <w:r>
-              <w:rPr>
-                <w:lang w:val="en-US"/>
-              </w:rPr>
-              <w:t>oot</w:t>
-            </w:r>
-            <w:r>
-              <w:rPr>
-                <w:lang w:val="en-US"/>
-              </w:rPr>
-              <w:t xml:space="preserve">                             </w:t>
-            </w:r>
-            <w:r>
-              <w:rPr>
-                <w:lang w:val="en-US"/>
-              </w:rPr>
-              <w:t>29406</w:t>
+              <w:t>UID                               PID                              CMD</w:t>
+            </w:r>
+          </w:p>
+          <w:p>
+            <w:pPr>
+              <w:pStyle w:val="Code"/>
+              <w:rPr>
+                <w:lang w:val="en-US"/>
+              </w:rPr>
+            </w:pPr>
+            <w:r>
+              <w:rPr>
+                <w:lang w:val="en-US"/>
+              </w:rPr>
+              <w:t>Root                             29406</w:t>
             </w:r>
             <w:r>
               <w:rPr>
@@ -10155,13 +10282,7 @@
               <w:rPr>
                 <w:lang w:val="en-US"/>
               </w:rPr>
-              <w:t xml:space="preserve">           </w:t>
-            </w:r>
-            <w:r>
-              <w:rPr>
-                <w:lang w:val="en-US"/>
-              </w:rPr>
-              <w:t>apache2 -D FOREGROUND</w:t>
+              <w:t xml:space="preserve">           apache2 -D FOREGROUND</w:t>
             </w:r>
           </w:p>
           <w:p>
@@ -10176,19 +10297,7 @@
               <w:rPr>
                 <w:lang w:val="en-US"/>
               </w:rPr>
-              <w:t xml:space="preserve">root    </w:t>
-            </w:r>
-            <w:r>
-              <w:rPr>
-                <w:lang w:val="en-US"/>
-              </w:rPr>
-              <w:t xml:space="preserve">              </w:t>
-            </w:r>
-            <w:r>
-              <w:rPr>
-                <w:lang w:val="en-US"/>
-              </w:rPr>
-              <w:t xml:space="preserve">            29447  </w:t>
+              <w:t xml:space="preserve">root                              29447  </w:t>
             </w:r>
             <w:r>
               <w:rPr>
@@ -10426,6 +10535,7 @@
               <w:rPr>
                 <w:lang w:val="en-US"/>
               </w:rPr>
+              <w:lastRenderedPageBreak/>
               <w:t># It is also possible to configure the log level for particular modules, e.g.</w:t>
             </w:r>
           </w:p>
@@ -11054,8 +11164,6 @@
               </w:rPr>
               <w:t>"Florian Kaefer, Karlo Kraljic"</w:t>
             </w:r>
-            <w:bookmarkStart w:id="0" w:name="_GoBack"/>
-            <w:bookmarkEnd w:id="0"/>
           </w:p>
           <w:p>
             <w:pPr>
@@ -11327,7 +11435,19 @@
               <w:rPr>
                 <w:lang w:val="en-US"/>
               </w:rPr>
-              <w:t xml:space="preserve"> -e DB_PASS="password" -p 9000:80 </w:t>
+              <w:t xml:space="preserve"> -e DB_PASS="password" -p 9</w:t>
+            </w:r>
+            <w:r>
+              <w:rPr>
+                <w:lang w:val="en-US"/>
+              </w:rPr>
+              <w:t>003</w:t>
+            </w:r>
+            <w:r>
+              <w:rPr>
+                <w:lang w:val="en-US"/>
+              </w:rPr>
+              <w:t xml:space="preserve">:80 </w:t>
             </w:r>
             <w:proofErr w:type="spellStart"/>
             <w:r>
@@ -11465,7 +11585,11 @@
         <w:t>oben genannte</w:t>
       </w:r>
       <w:r>
-        <w:t xml:space="preserve"> Passwort gesetzt, und der interne</w:t>
+        <w:t xml:space="preserve"> Passwort </w:t>
+      </w:r>
+      <w:r>
+        <w:lastRenderedPageBreak/>
+        <w:t>gesetzt, und der interne</w:t>
       </w:r>
       <w:r>
         <w:t xml:space="preserve"> sowie</w:t>
@@ -11517,11 +11641,7 @@
         <w:t xml:space="preserve"> Ein Link</w:t>
       </w:r>
       <w:r>
-        <w:t xml:space="preserve"> ist laut Docker </w:t>
-      </w:r>
-      <w:r>
-        <w:lastRenderedPageBreak/>
-        <w:t>Dokumentation</w:t>
+        <w:t xml:space="preserve"> ist laut Docker Dokumentation</w:t>
       </w:r>
       <w:r>
         <w:t xml:space="preserve"> eine sichere Verbindung zwischen zwei Containern.</w:t>
@@ -14334,6 +14454,7 @@
   <w:style w:type="character" w:default="1" w:styleId="DefaultParagraphFont">
     <w:name w:val="Default Paragraph Font"/>
     <w:uiPriority w:val="1"/>
+    <w:semiHidden/>
     <w:unhideWhenUsed/>
   </w:style>
   <w:style w:type="table" w:default="1" w:styleId="TableNormal">
@@ -14885,7 +15006,7 @@
 </file>
 
 <file path=customXml/itemProps1.xml><?xml version="1.0" encoding="utf-8"?>
-<ds:datastoreItem xmlns:ds="http://schemas.openxmlformats.org/officeDocument/2006/customXml" ds:itemID="{7EC2F03A-C7E8-48EC-AF33-FA77D063A55F}">
+<ds:datastoreItem xmlns:ds="http://schemas.openxmlformats.org/officeDocument/2006/customXml" ds:itemID="{70DE87C3-BDB3-4CFB-BCD1-8AA0236130C0}">
   <ds:schemaRefs>
     <ds:schemaRef ds:uri="http://schemas.openxmlformats.org/officeDocument/2006/bibliography"/>
   </ds:schemaRefs>

</xml_diff>